<commit_message>
adding Sorting and Searching Algorithms.sln and implementation of Merge Sort
</commit_message>
<xml_diff>
--- a/01.RECURSION, SORTING AND SEARCHING ALGORITHMS/Exercise/01. Algorithms-Recursion-Homework.docx
+++ b/01.RECURSION, SORTING AND SEARCHING ALGORITHMS/Exercise/01. Algorithms-Recursion-Homework.docx
@@ -51,8 +51,6 @@
       <w:r>
         <w:t>.</w:t>
       </w:r>
-      <w:bookmarkStart w:id="0" w:name="_GoBack"/>
-      <w:bookmarkEnd w:id="0"/>
     </w:p>
     <w:p>
       <w:pPr>
@@ -2434,7 +2432,7 @@
                 <w:rFonts w:ascii="Consolas" w:hAnsi="Consolas" w:cs="Consolas"/>
               </w:rPr>
             </w:pPr>
-            <w:bookmarkStart w:id="1" w:name="_Hlk430076572"/>
+            <w:bookmarkStart w:id="0" w:name="_Hlk430076572"/>
             <w:r>
               <w:rPr>
                 <w:rFonts w:ascii="Consolas" w:hAnsi="Consolas" w:cs="Consolas"/>
@@ -3243,7 +3241,7 @@
         </w:tc>
       </w:tr>
     </w:tbl>
-    <w:bookmarkEnd w:id="1"/>
+    <w:bookmarkEnd w:id="0"/>
     <w:p>
       <w:pPr>
         <w:pStyle w:val="Heading2"/>
@@ -3331,7 +3329,7 @@
           <w:noProof/>
         </w:rPr>
         <w:drawing>
-          <wp:inline distT="0" distB="0" distL="0" distR="0" wp14:anchorId="656BE9F7" wp14:editId="77FB8B7C">
+          <wp:inline distT="0" distB="0" distL="0" distR="0" wp14:anchorId="5D7A395A" wp14:editId="34F71ABF">
             <wp:extent cx="3398292" cy="1495851"/>
             <wp:effectExtent l="0" t="0" r="0" b="9525"/>
             <wp:docPr id="5" name="Picture 5" descr="https://upload.wikimedia.org/wikipedia/commons/0/07/Tower_of_Hanoi.jpeg"/>
@@ -3566,7 +3564,7 @@
           <w:noProof/>
         </w:rPr>
         <w:drawing>
-          <wp:inline distT="0" distB="0" distL="0" distR="0" wp14:anchorId="0822FD53" wp14:editId="415D1492">
+          <wp:inline distT="0" distB="0" distL="0" distR="0" wp14:anchorId="06C9DE31" wp14:editId="095DB840">
             <wp:extent cx="3473355" cy="267696"/>
             <wp:effectExtent l="19050" t="19050" r="13335" b="18415"/>
             <wp:docPr id="6" name="Picture 6"/>
@@ -3648,7 +3646,7 @@
           <w:noProof/>
         </w:rPr>
         <w:drawing>
-          <wp:inline distT="0" distB="0" distL="0" distR="0" wp14:anchorId="2AEB0074" wp14:editId="147D2CB2">
+          <wp:inline distT="0" distB="0" distL="0" distR="0" wp14:anchorId="6B72166F" wp14:editId="12D3A074">
             <wp:extent cx="4797188" cy="549826"/>
             <wp:effectExtent l="19050" t="19050" r="22860" b="22225"/>
             <wp:docPr id="7" name="Picture 7"/>
@@ -3843,7 +3841,7 @@
         </w:rPr>
         <w:lastRenderedPageBreak/>
         <w:drawing>
-          <wp:inline distT="0" distB="0" distL="0" distR="0" wp14:anchorId="2128783D" wp14:editId="28999241">
+          <wp:inline distT="0" distB="0" distL="0" distR="0" wp14:anchorId="5BBF4CFE" wp14:editId="54F997B8">
             <wp:extent cx="6626225" cy="671195"/>
             <wp:effectExtent l="19050" t="19050" r="22225" b="14605"/>
             <wp:docPr id="9" name="Picture 9"/>
@@ -3916,7 +3914,7 @@
           <w:noProof/>
         </w:rPr>
         <w:drawing>
-          <wp:inline distT="0" distB="0" distL="0" distR="0" wp14:anchorId="268C9624" wp14:editId="7A68A456">
+          <wp:inline distT="0" distB="0" distL="0" distR="0" wp14:anchorId="063E59D2" wp14:editId="210876F4">
             <wp:extent cx="2538483" cy="1397733"/>
             <wp:effectExtent l="19050" t="19050" r="14605" b="12065"/>
             <wp:docPr id="10" name="Picture 10"/>
@@ -4007,7 +4005,7 @@
           <w:noProof/>
         </w:rPr>
         <w:drawing>
-          <wp:inline distT="0" distB="0" distL="0" distR="0" wp14:anchorId="1B757F77" wp14:editId="05A7B467">
+          <wp:inline distT="0" distB="0" distL="0" distR="0" wp14:anchorId="5CC821D1" wp14:editId="04C62B17">
             <wp:extent cx="4567309" cy="1692115"/>
             <wp:effectExtent l="19050" t="19050" r="24130" b="22860"/>
             <wp:docPr id="11" name="Picture 11"/>
@@ -4097,7 +4095,7 @@
           <w:noProof/>
         </w:rPr>
         <w:drawing>
-          <wp:inline distT="0" distB="0" distL="0" distR="0" wp14:anchorId="0DC0816D" wp14:editId="2D31FA4E">
+          <wp:inline distT="0" distB="0" distL="0" distR="0" wp14:anchorId="416FD4DE" wp14:editId="7A46155F">
             <wp:extent cx="5245100" cy="934852"/>
             <wp:effectExtent l="19050" t="19050" r="12700" b="17780"/>
             <wp:docPr id="19" name="Picture 19"/>
@@ -4161,7 +4159,7 @@
           <w:noProof/>
         </w:rPr>
         <w:drawing>
-          <wp:inline distT="0" distB="0" distL="0" distR="0" wp14:anchorId="715C55A7" wp14:editId="7E4EE744">
+          <wp:inline distT="0" distB="0" distL="0" distR="0" wp14:anchorId="6DAEDDB6" wp14:editId="687C873A">
             <wp:extent cx="5060950" cy="1016070"/>
             <wp:effectExtent l="19050" t="19050" r="25400" b="12700"/>
             <wp:docPr id="46" name="Picture 46"/>
@@ -4235,7 +4233,7 @@
           <w:noProof/>
         </w:rPr>
         <w:drawing>
-          <wp:inline distT="0" distB="0" distL="0" distR="0" wp14:anchorId="340B28CB" wp14:editId="2B28CEC9">
+          <wp:inline distT="0" distB="0" distL="0" distR="0" wp14:anchorId="0C5C9C82" wp14:editId="57ECD1EF">
             <wp:extent cx="5048250" cy="1133589"/>
             <wp:effectExtent l="19050" t="19050" r="19050" b="28575"/>
             <wp:docPr id="20" name="Picture 20"/>
@@ -4326,7 +4324,7 @@
           <w:noProof/>
         </w:rPr>
         <w:drawing>
-          <wp:inline distT="0" distB="0" distL="0" distR="0" wp14:anchorId="5791C318" wp14:editId="0DF653E7">
+          <wp:inline distT="0" distB="0" distL="0" distR="0" wp14:anchorId="333EAC32" wp14:editId="0660C300">
             <wp:extent cx="4791616" cy="1110343"/>
             <wp:effectExtent l="19050" t="19050" r="9525" b="13970"/>
             <wp:docPr id="47" name="Picture 47"/>
@@ -4407,7 +4405,7 @@
           <w:noProof/>
         </w:rPr>
         <w:drawing>
-          <wp:inline distT="0" distB="0" distL="0" distR="0" wp14:anchorId="3DFD72C6" wp14:editId="3F28F610">
+          <wp:inline distT="0" distB="0" distL="0" distR="0" wp14:anchorId="49257964" wp14:editId="3DAED97B">
             <wp:extent cx="1657350" cy="2261191"/>
             <wp:effectExtent l="19050" t="19050" r="19050" b="25400"/>
             <wp:docPr id="23" name="Picture 23"/>
@@ -7979,6 +7977,12 @@
                       <w:rFonts w:ascii="Consolas" w:hAnsi="Consolas" w:cs="Consolas"/>
                     </w:rPr>
                   </w:pPr>
+                  <w:r>
+                    <w:rPr>
+                      <w:rFonts w:ascii="Consolas" w:hAnsi="Consolas" w:cs="Consolas"/>
+                    </w:rPr>
+                    <w:t>-</w:t>
+                  </w:r>
                 </w:p>
               </w:tc>
               <w:tc>
@@ -8035,6 +8039,12 @@
                       <w:rFonts w:ascii="Consolas" w:hAnsi="Consolas" w:cs="Consolas"/>
                     </w:rPr>
                   </w:pPr>
+                  <w:r>
+                    <w:rPr>
+                      <w:rFonts w:ascii="Consolas" w:hAnsi="Consolas" w:cs="Consolas"/>
+                    </w:rPr>
+                    <w:t>-</w:t>
+                  </w:r>
                 </w:p>
               </w:tc>
               <w:tc>
@@ -8050,6 +8060,12 @@
                       <w:rFonts w:ascii="Consolas" w:hAnsi="Consolas" w:cs="Consolas"/>
                     </w:rPr>
                   </w:pPr>
+                  <w:r>
+                    <w:rPr>
+                      <w:rFonts w:ascii="Consolas" w:hAnsi="Consolas" w:cs="Consolas"/>
+                    </w:rPr>
+                    <w:t>-</w:t>
+                  </w:r>
                 </w:p>
               </w:tc>
               <w:tc>
@@ -8106,8 +8122,16 @@
                       <w:rFonts w:ascii="Consolas" w:hAnsi="Consolas" w:cs="Consolas"/>
                     </w:rPr>
                   </w:pPr>
+                  <w:r>
+                    <w:rPr>
+                      <w:rFonts w:ascii="Consolas" w:hAnsi="Consolas" w:cs="Consolas"/>
+                    </w:rPr>
+                    <w:t>-</w:t>
+                  </w:r>
                 </w:p>
               </w:tc>
+              <w:bookmarkStart w:id="1" w:name="_GoBack"/>
+              <w:bookmarkEnd w:id="1"/>
             </w:tr>
             <w:tr>
               <w:tc>
@@ -8143,6 +8167,12 @@
                       <w:rFonts w:ascii="Consolas" w:hAnsi="Consolas" w:cs="Consolas"/>
                     </w:rPr>
                   </w:pPr>
+                  <w:r>
+                    <w:rPr>
+                      <w:rFonts w:ascii="Consolas" w:hAnsi="Consolas" w:cs="Consolas"/>
+                    </w:rPr>
+                    <w:t>-</w:t>
+                  </w:r>
                 </w:p>
               </w:tc>
               <w:tc>
@@ -8158,6 +8188,12 @@
                       <w:rFonts w:ascii="Consolas" w:hAnsi="Consolas" w:cs="Consolas"/>
                     </w:rPr>
                   </w:pPr>
+                  <w:r>
+                    <w:rPr>
+                      <w:rFonts w:ascii="Consolas" w:hAnsi="Consolas" w:cs="Consolas"/>
+                    </w:rPr>
+                    <w:t>-</w:t>
+                  </w:r>
                 </w:p>
               </w:tc>
               <w:tc>
@@ -8193,6 +8229,12 @@
                       <w:rFonts w:ascii="Consolas" w:hAnsi="Consolas" w:cs="Consolas"/>
                     </w:rPr>
                   </w:pPr>
+                  <w:r>
+                    <w:rPr>
+                      <w:rFonts w:ascii="Consolas" w:hAnsi="Consolas" w:cs="Consolas"/>
+                    </w:rPr>
+                    <w:t>-</w:t>
+                  </w:r>
                 </w:p>
               </w:tc>
               <w:tc>
@@ -8208,6 +8250,12 @@
                       <w:rFonts w:ascii="Consolas" w:hAnsi="Consolas" w:cs="Consolas"/>
                     </w:rPr>
                   </w:pPr>
+                  <w:r>
+                    <w:rPr>
+                      <w:rFonts w:ascii="Consolas" w:hAnsi="Consolas" w:cs="Consolas"/>
+                    </w:rPr>
+                    <w:t>-</w:t>
+                  </w:r>
                 </w:p>
               </w:tc>
               <w:tc>
@@ -8223,6 +8271,12 @@
                       <w:rFonts w:ascii="Consolas" w:hAnsi="Consolas" w:cs="Consolas"/>
                     </w:rPr>
                   </w:pPr>
+                  <w:r>
+                    <w:rPr>
+                      <w:rFonts w:ascii="Consolas" w:hAnsi="Consolas" w:cs="Consolas"/>
+                    </w:rPr>
+                    <w:t>-</w:t>
+                  </w:r>
                 </w:p>
               </w:tc>
               <w:tc>
@@ -8258,6 +8312,12 @@
                       <w:rFonts w:ascii="Consolas" w:hAnsi="Consolas" w:cs="Consolas"/>
                     </w:rPr>
                   </w:pPr>
+                  <w:r>
+                    <w:rPr>
+                      <w:rFonts w:ascii="Consolas" w:hAnsi="Consolas" w:cs="Consolas"/>
+                    </w:rPr>
+                    <w:t>-</w:t>
+                  </w:r>
                 </w:p>
               </w:tc>
               <w:tc>
@@ -8273,6 +8333,12 @@
                       <w:rFonts w:ascii="Consolas" w:hAnsi="Consolas" w:cs="Consolas"/>
                     </w:rPr>
                   </w:pPr>
+                  <w:r>
+                    <w:rPr>
+                      <w:rFonts w:ascii="Consolas" w:hAnsi="Consolas" w:cs="Consolas"/>
+                    </w:rPr>
+                    <w:t>-</w:t>
+                  </w:r>
                 </w:p>
               </w:tc>
             </w:tr>
@@ -8310,6 +8376,12 @@
                       <w:rFonts w:ascii="Consolas" w:hAnsi="Consolas" w:cs="Consolas"/>
                     </w:rPr>
                   </w:pPr>
+                  <w:r>
+                    <w:rPr>
+                      <w:rFonts w:ascii="Consolas" w:hAnsi="Consolas" w:cs="Consolas"/>
+                    </w:rPr>
+                    <w:t>-</w:t>
+                  </w:r>
                 </w:p>
               </w:tc>
               <w:tc>
@@ -8325,6 +8397,12 @@
                       <w:rFonts w:ascii="Consolas" w:hAnsi="Consolas" w:cs="Consolas"/>
                     </w:rPr>
                   </w:pPr>
+                  <w:r>
+                    <w:rPr>
+                      <w:rFonts w:ascii="Consolas" w:hAnsi="Consolas" w:cs="Consolas"/>
+                    </w:rPr>
+                    <w:t>-</w:t>
+                  </w:r>
                 </w:p>
               </w:tc>
               <w:tc>
@@ -8440,6 +8518,12 @@
                       <w:rFonts w:ascii="Consolas" w:hAnsi="Consolas" w:cs="Consolas"/>
                     </w:rPr>
                   </w:pPr>
+                  <w:r>
+                    <w:rPr>
+                      <w:rFonts w:ascii="Consolas" w:hAnsi="Consolas" w:cs="Consolas"/>
+                    </w:rPr>
+                    <w:t>-</w:t>
+                  </w:r>
                 </w:p>
               </w:tc>
               <w:tc>
@@ -8455,6 +8539,12 @@
                       <w:rFonts w:ascii="Consolas" w:hAnsi="Consolas" w:cs="Consolas"/>
                     </w:rPr>
                   </w:pPr>
+                  <w:r>
+                    <w:rPr>
+                      <w:rFonts w:ascii="Consolas" w:hAnsi="Consolas" w:cs="Consolas"/>
+                    </w:rPr>
+                    <w:t>-</w:t>
+                  </w:r>
                 </w:p>
               </w:tc>
             </w:tr>
@@ -8492,6 +8582,12 @@
                       <w:rFonts w:ascii="Consolas" w:hAnsi="Consolas" w:cs="Consolas"/>
                     </w:rPr>
                   </w:pPr>
+                  <w:r>
+                    <w:rPr>
+                      <w:rFonts w:ascii="Consolas" w:hAnsi="Consolas" w:cs="Consolas"/>
+                    </w:rPr>
+                    <w:t>-</w:t>
+                  </w:r>
                 </w:p>
               </w:tc>
               <w:tc>
@@ -8507,6 +8603,12 @@
                       <w:rFonts w:ascii="Consolas" w:hAnsi="Consolas" w:cs="Consolas"/>
                     </w:rPr>
                   </w:pPr>
+                  <w:r>
+                    <w:rPr>
+                      <w:rFonts w:ascii="Consolas" w:hAnsi="Consolas" w:cs="Consolas"/>
+                    </w:rPr>
+                    <w:t>-</w:t>
+                  </w:r>
                 </w:p>
               </w:tc>
               <w:tc>
@@ -8563,6 +8665,12 @@
                       <w:rFonts w:ascii="Consolas" w:hAnsi="Consolas" w:cs="Consolas"/>
                     </w:rPr>
                   </w:pPr>
+                  <w:r>
+                    <w:rPr>
+                      <w:rFonts w:ascii="Consolas" w:hAnsi="Consolas" w:cs="Consolas"/>
+                    </w:rPr>
+                    <w:t>-</w:t>
+                  </w:r>
                 </w:p>
               </w:tc>
               <w:tc>
@@ -8578,6 +8686,12 @@
                       <w:rFonts w:ascii="Consolas" w:hAnsi="Consolas" w:cs="Consolas"/>
                     </w:rPr>
                   </w:pPr>
+                  <w:r>
+                    <w:rPr>
+                      <w:rFonts w:ascii="Consolas" w:hAnsi="Consolas" w:cs="Consolas"/>
+                    </w:rPr>
+                    <w:t>-</w:t>
+                  </w:r>
                 </w:p>
               </w:tc>
               <w:tc>
@@ -8613,6 +8727,12 @@
                       <w:rFonts w:ascii="Consolas" w:hAnsi="Consolas" w:cs="Consolas"/>
                     </w:rPr>
                   </w:pPr>
+                  <w:r>
+                    <w:rPr>
+                      <w:rFonts w:ascii="Consolas" w:hAnsi="Consolas" w:cs="Consolas"/>
+                    </w:rPr>
+                    <w:t>-</w:t>
+                  </w:r>
                 </w:p>
               </w:tc>
               <w:tc>
@@ -8628,6 +8748,12 @@
                       <w:rFonts w:ascii="Consolas" w:hAnsi="Consolas" w:cs="Consolas"/>
                     </w:rPr>
                   </w:pPr>
+                  <w:r>
+                    <w:rPr>
+                      <w:rFonts w:ascii="Consolas" w:hAnsi="Consolas" w:cs="Consolas"/>
+                    </w:rPr>
+                    <w:t>-</w:t>
+                  </w:r>
                 </w:p>
               </w:tc>
             </w:tr>
@@ -8665,6 +8791,12 @@
                       <w:rFonts w:ascii="Consolas" w:hAnsi="Consolas" w:cs="Consolas"/>
                     </w:rPr>
                   </w:pPr>
+                  <w:r>
+                    <w:rPr>
+                      <w:rFonts w:ascii="Consolas" w:hAnsi="Consolas" w:cs="Consolas"/>
+                    </w:rPr>
+                    <w:t>-</w:t>
+                  </w:r>
                 </w:p>
               </w:tc>
               <w:tc>
@@ -8680,6 +8812,12 @@
                       <w:rFonts w:ascii="Consolas" w:hAnsi="Consolas" w:cs="Consolas"/>
                     </w:rPr>
                   </w:pPr>
+                  <w:r>
+                    <w:rPr>
+                      <w:rFonts w:ascii="Consolas" w:hAnsi="Consolas" w:cs="Consolas"/>
+                    </w:rPr>
+                    <w:t>-</w:t>
+                  </w:r>
                 </w:p>
               </w:tc>
               <w:tc>
@@ -8715,6 +8853,12 @@
                       <w:rFonts w:ascii="Consolas" w:hAnsi="Consolas" w:cs="Consolas"/>
                     </w:rPr>
                   </w:pPr>
+                  <w:r>
+                    <w:rPr>
+                      <w:rFonts w:ascii="Consolas" w:hAnsi="Consolas" w:cs="Consolas"/>
+                    </w:rPr>
+                    <w:t>-</w:t>
+                  </w:r>
                 </w:p>
               </w:tc>
               <w:tc>
@@ -8730,6 +8874,12 @@
                       <w:rFonts w:ascii="Consolas" w:hAnsi="Consolas" w:cs="Consolas"/>
                     </w:rPr>
                   </w:pPr>
+                  <w:r>
+                    <w:rPr>
+                      <w:rFonts w:ascii="Consolas" w:hAnsi="Consolas" w:cs="Consolas"/>
+                    </w:rPr>
+                    <w:t>-</w:t>
+                  </w:r>
                 </w:p>
               </w:tc>
               <w:tc>
@@ -8745,6 +8895,12 @@
                       <w:rFonts w:ascii="Consolas" w:hAnsi="Consolas" w:cs="Consolas"/>
                     </w:rPr>
                   </w:pPr>
+                  <w:r>
+                    <w:rPr>
+                      <w:rFonts w:ascii="Consolas" w:hAnsi="Consolas" w:cs="Consolas"/>
+                    </w:rPr>
+                    <w:t>-</w:t>
+                  </w:r>
                 </w:p>
               </w:tc>
               <w:tc>
@@ -8780,6 +8936,12 @@
                       <w:rFonts w:ascii="Consolas" w:hAnsi="Consolas" w:cs="Consolas"/>
                     </w:rPr>
                   </w:pPr>
+                  <w:r>
+                    <w:rPr>
+                      <w:rFonts w:ascii="Consolas" w:hAnsi="Consolas" w:cs="Consolas"/>
+                    </w:rPr>
+                    <w:t>-</w:t>
+                  </w:r>
                 </w:p>
               </w:tc>
               <w:tc>
@@ -8795,6 +8957,12 @@
                       <w:rFonts w:ascii="Consolas" w:hAnsi="Consolas" w:cs="Consolas"/>
                     </w:rPr>
                   </w:pPr>
+                  <w:r>
+                    <w:rPr>
+                      <w:rFonts w:ascii="Consolas" w:hAnsi="Consolas" w:cs="Consolas"/>
+                    </w:rPr>
+                    <w:t>-</w:t>
+                  </w:r>
                 </w:p>
               </w:tc>
             </w:tr>
@@ -8998,7 +9166,7 @@
       <mc:AlternateContent>
         <mc:Choice Requires="wps">
           <w:drawing>
-            <wp:anchor distT="0" distB="0" distL="114300" distR="114300" simplePos="0" relativeHeight="251654656" behindDoc="0" locked="0" layoutInCell="1" allowOverlap="1" wp14:anchorId="58DDE87F" wp14:editId="542D33A4">
+            <wp:anchor distT="0" distB="0" distL="114300" distR="114300" simplePos="0" relativeHeight="251654656" behindDoc="0" locked="0" layoutInCell="1" allowOverlap="1" wp14:anchorId="1F0E0085" wp14:editId="7736B26C">
               <wp:simplePos x="0" y="0"/>
               <wp:positionH relativeFrom="column">
                 <wp:posOffset>1574561</wp:posOffset>
@@ -9079,7 +9247,7 @@
         </mc:Choice>
         <mc:Fallback>
           <w:pict>
-            <v:shapetype w14:anchorId="58DDE87F" id="_x0000_t202" coordsize="21600,21600" o:spt="202" path="m,l,21600r21600,l21600,xe">
+            <v:shapetype w14:anchorId="1F0E0085" id="_x0000_t202" coordsize="21600,21600" o:spt="202" path="m,l,21600r21600,l21600,xe">
               <v:stroke joinstyle="miter"/>
               <v:path gradientshapeok="t" o:connecttype="rect"/>
             </v:shapetype>
@@ -9112,7 +9280,7 @@
       <mc:AlternateContent>
         <mc:Choice Requires="wps">
           <w:drawing>
-            <wp:anchor distT="0" distB="0" distL="114300" distR="114300" simplePos="0" relativeHeight="251670016" behindDoc="0" locked="0" layoutInCell="1" allowOverlap="1" wp14:anchorId="6522FCCF" wp14:editId="0A497010">
+            <wp:anchor distT="0" distB="0" distL="114300" distR="114300" simplePos="0" relativeHeight="251670016" behindDoc="0" locked="0" layoutInCell="1" allowOverlap="1" wp14:anchorId="0867DDB6" wp14:editId="13B147FE">
               <wp:simplePos x="0" y="0"/>
               <wp:positionH relativeFrom="column">
                 <wp:posOffset>5670412</wp:posOffset>
@@ -9277,7 +9445,7 @@
         </mc:Choice>
         <mc:Fallback>
           <w:pict>
-            <v:shape w14:anchorId="6522FCCF" id="Text Box 3" o:spid="_x0000_s1027" type="#_x0000_t202" style="position:absolute;margin-left:446.5pt;margin-top:33.55pt;width:70.9pt;height:15.95pt;z-index:251670016;visibility:visible;mso-wrap-style:square;mso-width-percent:0;mso-height-percent:0;mso-wrap-distance-left:9pt;mso-wrap-distance-top:0;mso-wrap-distance-right:9pt;mso-wrap-distance-bottom:0;mso-position-horizontal:absolute;mso-position-horizontal-relative:text;mso-position-vertical:absolute;mso-position-vertical-relative:text;mso-width-percent:0;mso-height-percent:0;mso-width-relative:margin;mso-height-relative:margin;v-text-anchor:middle" o:gfxdata="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" filled="f" stroked="f" strokeweight=".5pt">
+            <v:shape w14:anchorId="0867DDB6" id="Text Box 3" o:spid="_x0000_s1027" type="#_x0000_t202" style="position:absolute;margin-left:446.5pt;margin-top:33.55pt;width:70.9pt;height:15.95pt;z-index:251670016;visibility:visible;mso-wrap-style:square;mso-width-percent:0;mso-height-percent:0;mso-wrap-distance-left:9pt;mso-wrap-distance-top:0;mso-wrap-distance-right:9pt;mso-wrap-distance-bottom:0;mso-position-horizontal:absolute;mso-position-horizontal-relative:text;mso-position-vertical:absolute;mso-position-vertical-relative:text;mso-width-percent:0;mso-height-percent:0;mso-width-relative:margin;mso-height-relative:margin;v-text-anchor:middle" o:gfxdata="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" filled="f" stroked="f" strokeweight=".5pt">
               <v:textbox inset="0,0,0,0">
                 <w:txbxContent>
                   <w:p>
@@ -9393,7 +9561,7 @@
       <mc:AlternateContent>
         <mc:Choice Requires="wps">
           <w:drawing>
-            <wp:anchor distT="45720" distB="45720" distL="114300" distR="114300" simplePos="0" relativeHeight="251649536" behindDoc="0" locked="0" layoutInCell="1" allowOverlap="1" wp14:anchorId="3E5CC7A4" wp14:editId="0863B067">
+            <wp:anchor distT="45720" distB="45720" distL="114300" distR="114300" simplePos="0" relativeHeight="251649536" behindDoc="0" locked="0" layoutInCell="1" allowOverlap="1" wp14:anchorId="13238995" wp14:editId="5561D658">
               <wp:simplePos x="0" y="0"/>
               <wp:positionH relativeFrom="column">
                 <wp:posOffset>1577340</wp:posOffset>
@@ -9513,7 +9681,7 @@
                               <w:szCs w:val="20"/>
                             </w:rPr>
                             <w:drawing>
-                              <wp:inline distT="0" distB="0" distL="0" distR="0" wp14:anchorId="6965969D" wp14:editId="794FFA5F">
+                              <wp:inline distT="0" distB="0" distL="0" distR="0" wp14:anchorId="28402A65" wp14:editId="40A71FF6">
                                 <wp:extent cx="200025" cy="200025"/>
                                 <wp:effectExtent l="0" t="0" r="9525" b="9525"/>
                                 <wp:docPr id="24" name="Picture 24" title="Software University">
@@ -9564,7 +9732,7 @@
                               <w:szCs w:val="20"/>
                             </w:rPr>
                             <w:drawing>
-                              <wp:inline distT="0" distB="0" distL="0" distR="0" wp14:anchorId="0C44F996" wp14:editId="4D27B8B2">
+                              <wp:inline distT="0" distB="0" distL="0" distR="0" wp14:anchorId="6681EDD7" wp14:editId="218E4A44">
                                 <wp:extent cx="200025" cy="200025"/>
                                 <wp:effectExtent l="0" t="0" r="9525" b="9525"/>
                                 <wp:docPr id="25" name="Picture 25" title="Software University Foundation">
@@ -9615,7 +9783,7 @@
                               <w:szCs w:val="20"/>
                             </w:rPr>
                             <w:drawing>
-                              <wp:inline distT="0" distB="0" distL="0" distR="0" wp14:anchorId="07E57044" wp14:editId="08108DE3">
+                              <wp:inline distT="0" distB="0" distL="0" distR="0" wp14:anchorId="6AC3E187" wp14:editId="77AFD52D">
                                 <wp:extent cx="200025" cy="200025"/>
                                 <wp:effectExtent l="0" t="0" r="9525" b="9525"/>
                                 <wp:docPr id="26" name="Picture 26" title="Software University @ Facebook">
@@ -9666,7 +9834,7 @@
                               <w:szCs w:val="20"/>
                             </w:rPr>
                             <w:drawing>
-                              <wp:inline distT="0" distB="0" distL="0" distR="0" wp14:anchorId="7E20053E" wp14:editId="2D761C2D">
+                              <wp:inline distT="0" distB="0" distL="0" distR="0" wp14:anchorId="2F921716" wp14:editId="128C64A9">
                                 <wp:extent cx="200025" cy="200025"/>
                                 <wp:effectExtent l="0" t="0" r="9525" b="9525"/>
                                 <wp:docPr id="27" name="Picture 27" title="Software University @ Twitter">
@@ -9717,7 +9885,7 @@
                               <w:szCs w:val="20"/>
                             </w:rPr>
                             <w:drawing>
-                              <wp:inline distT="0" distB="0" distL="0" distR="0" wp14:anchorId="2723BF8B" wp14:editId="2177FF21">
+                              <wp:inline distT="0" distB="0" distL="0" distR="0" wp14:anchorId="2EFE6DAE" wp14:editId="71C26E38">
                                 <wp:extent cx="200025" cy="200025"/>
                                 <wp:effectExtent l="0" t="0" r="9525" b="9525"/>
                                 <wp:docPr id="28" name="Picture 28" title="Software University @ YouTube">
@@ -9768,7 +9936,7 @@
                               <w:szCs w:val="20"/>
                             </w:rPr>
                             <w:drawing>
-                              <wp:inline distT="0" distB="0" distL="0" distR="0" wp14:anchorId="13836158" wp14:editId="323A23F8">
+                              <wp:inline distT="0" distB="0" distL="0" distR="0" wp14:anchorId="4B0B5B85" wp14:editId="0DC2DCDA">
                                 <wp:extent cx="200025" cy="200025"/>
                                 <wp:effectExtent l="0" t="0" r="9525" b="9525"/>
                                 <wp:docPr id="29" name="Picture 29" title="Software University @ Google+">
@@ -9819,7 +9987,7 @@
                               <w:szCs w:val="20"/>
                             </w:rPr>
                             <w:drawing>
-                              <wp:inline distT="0" distB="0" distL="0" distR="0" wp14:anchorId="7B82A101" wp14:editId="5D67A13E">
+                              <wp:inline distT="0" distB="0" distL="0" distR="0" wp14:anchorId="079F6161" wp14:editId="086772F9">
                                 <wp:extent cx="200025" cy="200025"/>
                                 <wp:effectExtent l="0" t="0" r="9525" b="9525"/>
                                 <wp:docPr id="30" name="Picture 30" title="Software University @ LinkedIn">
@@ -9870,7 +10038,7 @@
                               <w:szCs w:val="20"/>
                             </w:rPr>
                             <w:drawing>
-                              <wp:inline distT="0" distB="0" distL="0" distR="0" wp14:anchorId="6BA1A75B" wp14:editId="339E341D">
+                              <wp:inline distT="0" distB="0" distL="0" distR="0" wp14:anchorId="03B27ECC" wp14:editId="71B6FE65">
                                 <wp:extent cx="200025" cy="200025"/>
                                 <wp:effectExtent l="0" t="0" r="9525" b="9525"/>
                                 <wp:docPr id="42" name="Picture 42" title="Software University @ SlideShare">
@@ -9921,7 +10089,7 @@
                               <w:szCs w:val="20"/>
                             </w:rPr>
                             <w:drawing>
-                              <wp:inline distT="0" distB="0" distL="0" distR="0" wp14:anchorId="5741FF4C" wp14:editId="19EBDA62">
+                              <wp:inline distT="0" distB="0" distL="0" distR="0" wp14:anchorId="144A61EE" wp14:editId="049B970B">
                                 <wp:extent cx="200025" cy="200025"/>
                                 <wp:effectExtent l="0" t="0" r="9525" b="9525"/>
                                 <wp:docPr id="43" name="Picture 43" title="Software University @ GitHub">
@@ -9972,7 +10140,7 @@
                               <w:szCs w:val="20"/>
                             </w:rPr>
                             <w:drawing>
-                              <wp:inline distT="0" distB="0" distL="0" distR="0" wp14:anchorId="082597EE" wp14:editId="25422D06">
+                              <wp:inline distT="0" distB="0" distL="0" distR="0" wp14:anchorId="5FFE4195" wp14:editId="3826E0FF">
                                 <wp:extent cx="200025" cy="200025"/>
                                 <wp:effectExtent l="0" t="0" r="9525" b="9525"/>
                                 <wp:docPr id="44" name="Picture 44" title="Software University: Email Us">
@@ -10029,7 +10197,7 @@
         </mc:Choice>
         <mc:Fallback>
           <w:pict>
-            <v:shape w14:anchorId="3E5CC7A4" id="Text Box 17" o:spid="_x0000_s1028" type="#_x0000_t202" style="position:absolute;margin-left:124.2pt;margin-top:13.9pt;width:396.3pt;height:40.45pt;z-index:251649536;visibility:visible;mso-wrap-style:square;mso-width-percent:0;mso-height-percent:0;mso-wrap-distance-left:9pt;mso-wrap-distance-top:3.6pt;mso-wrap-distance-right:9pt;mso-wrap-distance-bottom:3.6pt;mso-position-horizontal:absolute;mso-position-horizontal-relative:text;mso-position-vertical:absolute;mso-position-vertical-relative:text;mso-width-percent:0;mso-height-percent:0;mso-width-relative:margin;mso-height-relative:margin;v-text-anchor:top" o:gfxdata="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" filled="f" stroked="f">
+            <v:shape w14:anchorId="13238995" id="Text Box 17" o:spid="_x0000_s1028" type="#_x0000_t202" style="position:absolute;margin-left:124.2pt;margin-top:13.9pt;width:396.3pt;height:40.45pt;z-index:251649536;visibility:visible;mso-wrap-style:square;mso-width-percent:0;mso-height-percent:0;mso-wrap-distance-left:9pt;mso-wrap-distance-top:3.6pt;mso-wrap-distance-right:9pt;mso-wrap-distance-bottom:3.6pt;mso-position-horizontal:absolute;mso-position-horizontal-relative:text;mso-position-vertical:absolute;mso-position-vertical-relative:text;mso-width-percent:0;mso-height-percent:0;mso-width-relative:margin;mso-height-relative:margin;v-text-anchor:top" o:gfxdata="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" filled="f" stroked="f">
               <v:textbox inset=".5mm,1.2mm,.5mm,.5mm">
                 <w:txbxContent>
                   <w:p>
@@ -10113,7 +10281,7 @@
                         <w:szCs w:val="20"/>
                       </w:rPr>
                       <w:drawing>
-                        <wp:inline distT="0" distB="0" distL="0" distR="0" wp14:anchorId="6965969D" wp14:editId="794FFA5F">
+                        <wp:inline distT="0" distB="0" distL="0" distR="0" wp14:anchorId="28402A65" wp14:editId="40A71FF6">
                           <wp:extent cx="200025" cy="200025"/>
                           <wp:effectExtent l="0" t="0" r="9525" b="9525"/>
                           <wp:docPr id="24" name="Picture 24" title="Software University">
@@ -10164,7 +10332,7 @@
                         <w:szCs w:val="20"/>
                       </w:rPr>
                       <w:drawing>
-                        <wp:inline distT="0" distB="0" distL="0" distR="0" wp14:anchorId="0C44F996" wp14:editId="4D27B8B2">
+                        <wp:inline distT="0" distB="0" distL="0" distR="0" wp14:anchorId="6681EDD7" wp14:editId="218E4A44">
                           <wp:extent cx="200025" cy="200025"/>
                           <wp:effectExtent l="0" t="0" r="9525" b="9525"/>
                           <wp:docPr id="25" name="Picture 25" title="Software University Foundation">
@@ -10176,7 +10344,7 @@
                               <pic:pic xmlns:pic="http://schemas.openxmlformats.org/drawingml/2006/picture">
                                 <pic:nvPicPr>
                                   <pic:cNvPr id="94" name="Picture 4" title="Software University Foundation">
-                                    <a:hlinkClick r:id="rId1"/>
+                                    <a:hlinkClick r:id="rId22"/>
                                   </pic:cNvPr>
                                   <pic:cNvPicPr/>
                                 </pic:nvPicPr>
@@ -10215,7 +10383,7 @@
                         <w:szCs w:val="20"/>
                       </w:rPr>
                       <w:drawing>
-                        <wp:inline distT="0" distB="0" distL="0" distR="0" wp14:anchorId="07E57044" wp14:editId="08108DE3">
+                        <wp:inline distT="0" distB="0" distL="0" distR="0" wp14:anchorId="6AC3E187" wp14:editId="77AFD52D">
                           <wp:extent cx="200025" cy="200025"/>
                           <wp:effectExtent l="0" t="0" r="9525" b="9525"/>
                           <wp:docPr id="26" name="Picture 26" title="Software University @ Facebook">
@@ -10266,7 +10434,7 @@
                         <w:szCs w:val="20"/>
                       </w:rPr>
                       <w:drawing>
-                        <wp:inline distT="0" distB="0" distL="0" distR="0" wp14:anchorId="7E20053E" wp14:editId="2D761C2D">
+                        <wp:inline distT="0" distB="0" distL="0" distR="0" wp14:anchorId="2F921716" wp14:editId="128C64A9">
                           <wp:extent cx="200025" cy="200025"/>
                           <wp:effectExtent l="0" t="0" r="9525" b="9525"/>
                           <wp:docPr id="27" name="Picture 27" title="Software University @ Twitter">
@@ -10317,7 +10485,7 @@
                         <w:szCs w:val="20"/>
                       </w:rPr>
                       <w:drawing>
-                        <wp:inline distT="0" distB="0" distL="0" distR="0" wp14:anchorId="2723BF8B" wp14:editId="2177FF21">
+                        <wp:inline distT="0" distB="0" distL="0" distR="0" wp14:anchorId="2EFE6DAE" wp14:editId="71C26E38">
                           <wp:extent cx="200025" cy="200025"/>
                           <wp:effectExtent l="0" t="0" r="9525" b="9525"/>
                           <wp:docPr id="28" name="Picture 28" title="Software University @ YouTube">
@@ -10368,7 +10536,7 @@
                         <w:szCs w:val="20"/>
                       </w:rPr>
                       <w:drawing>
-                        <wp:inline distT="0" distB="0" distL="0" distR="0" wp14:anchorId="13836158" wp14:editId="323A23F8">
+                        <wp:inline distT="0" distB="0" distL="0" distR="0" wp14:anchorId="4B0B5B85" wp14:editId="0DC2DCDA">
                           <wp:extent cx="200025" cy="200025"/>
                           <wp:effectExtent l="0" t="0" r="9525" b="9525"/>
                           <wp:docPr id="29" name="Picture 29" title="Software University @ Google+">
@@ -10419,7 +10587,7 @@
                         <w:szCs w:val="20"/>
                       </w:rPr>
                       <w:drawing>
-                        <wp:inline distT="0" distB="0" distL="0" distR="0" wp14:anchorId="7B82A101" wp14:editId="5D67A13E">
+                        <wp:inline distT="0" distB="0" distL="0" distR="0" wp14:anchorId="079F6161" wp14:editId="086772F9">
                           <wp:extent cx="200025" cy="200025"/>
                           <wp:effectExtent l="0" t="0" r="9525" b="9525"/>
                           <wp:docPr id="30" name="Picture 30" title="Software University @ LinkedIn">
@@ -10470,7 +10638,7 @@
                         <w:szCs w:val="20"/>
                       </w:rPr>
                       <w:drawing>
-                        <wp:inline distT="0" distB="0" distL="0" distR="0" wp14:anchorId="6BA1A75B" wp14:editId="339E341D">
+                        <wp:inline distT="0" distB="0" distL="0" distR="0" wp14:anchorId="03B27ECC" wp14:editId="71B6FE65">
                           <wp:extent cx="200025" cy="200025"/>
                           <wp:effectExtent l="0" t="0" r="9525" b="9525"/>
                           <wp:docPr id="42" name="Picture 42" title="Software University @ SlideShare">
@@ -10521,7 +10689,7 @@
                         <w:szCs w:val="20"/>
                       </w:rPr>
                       <w:drawing>
-                        <wp:inline distT="0" distB="0" distL="0" distR="0" wp14:anchorId="5741FF4C" wp14:editId="19EBDA62">
+                        <wp:inline distT="0" distB="0" distL="0" distR="0" wp14:anchorId="144A61EE" wp14:editId="049B970B">
                           <wp:extent cx="200025" cy="200025"/>
                           <wp:effectExtent l="0" t="0" r="9525" b="9525"/>
                           <wp:docPr id="43" name="Picture 43" title="Software University @ GitHub">
@@ -10572,7 +10740,7 @@
                         <w:szCs w:val="20"/>
                       </w:rPr>
                       <w:drawing>
-                        <wp:inline distT="0" distB="0" distL="0" distR="0" wp14:anchorId="082597EE" wp14:editId="25422D06">
+                        <wp:inline distT="0" distB="0" distL="0" distR="0" wp14:anchorId="5FFE4195" wp14:editId="3826E0FF">
                           <wp:extent cx="200025" cy="200025"/>
                           <wp:effectExtent l="0" t="0" r="9525" b="9525"/>
                           <wp:docPr id="44" name="Picture 44" title="Software University: Email Us">
@@ -10625,7 +10793,7 @@
       <mc:AlternateContent>
         <mc:Choice Requires="wps">
           <w:drawing>
-            <wp:anchor distT="0" distB="0" distL="114300" distR="114300" simplePos="0" relativeHeight="251664896" behindDoc="0" locked="0" layoutInCell="1" allowOverlap="1" wp14:anchorId="73732061" wp14:editId="22AE1596">
+            <wp:anchor distT="0" distB="0" distL="114300" distR="114300" simplePos="0" relativeHeight="251664896" behindDoc="0" locked="0" layoutInCell="1" allowOverlap="1" wp14:anchorId="2568D72C" wp14:editId="4213675C">
               <wp:simplePos x="0" y="0"/>
               <wp:positionH relativeFrom="column">
                 <wp:posOffset>-4445</wp:posOffset>
@@ -10685,7 +10853,7 @@
         </mc:Choice>
         <mc:Fallback>
           <w:pict>
-            <v:line w14:anchorId="27C082D9" id="Straight Connector 1" o:spid="_x0000_s1026" style="position:absolute;flip:y;z-index:251664896;visibility:visible;mso-wrap-style:square;mso-width-percent:0;mso-height-percent:0;mso-wrap-distance-left:9pt;mso-wrap-distance-top:0;mso-wrap-distance-right:9pt;mso-wrap-distance-bottom:0;mso-position-horizontal:absolute;mso-position-horizontal-relative:text;mso-position-vertical:absolute;mso-position-vertical-relative:text;mso-width-percent:0;mso-height-percent:0;mso-width-relative:margin;mso-height-relative:margin" from="-.35pt,11.2pt" to="520.45pt,11.2pt" o:gfxdata="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" strokecolor="#f37123" strokeweight="1pt">
+            <v:line w14:anchorId="3FAEA53A" id="Straight Connector 1" o:spid="_x0000_s1026" style="position:absolute;flip:y;z-index:251664896;visibility:visible;mso-wrap-style:square;mso-width-percent:0;mso-height-percent:0;mso-wrap-distance-left:9pt;mso-wrap-distance-top:0;mso-wrap-distance-right:9pt;mso-wrap-distance-bottom:0;mso-position-horizontal:absolute;mso-position-horizontal-relative:text;mso-position-vertical:absolute;mso-position-vertical-relative:text;mso-width-percent:0;mso-height-percent:0;mso-width-relative:margin;mso-height-relative:margin" from="-.35pt,11.2pt" to="520.45pt,11.2pt" o:gfxdata="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" strokecolor="#f37123" strokeweight="1pt">
               <v:stroke endcap="round"/>
             </v:line>
           </w:pict>
@@ -10699,7 +10867,7 @@
       <mc:AlternateContent>
         <mc:Choice Requires="wps">
           <w:drawing>
-            <wp:anchor distT="45720" distB="45720" distL="114300" distR="114300" simplePos="0" relativeHeight="251659776" behindDoc="0" locked="0" layoutInCell="1" allowOverlap="1" wp14:anchorId="0B7EE826" wp14:editId="1E9CA651">
+            <wp:anchor distT="45720" distB="45720" distL="114300" distR="114300" simplePos="0" relativeHeight="251659776" behindDoc="0" locked="0" layoutInCell="1" allowOverlap="1" wp14:anchorId="7D710CFC" wp14:editId="750C1435">
               <wp:simplePos x="0" y="0"/>
               <wp:positionH relativeFrom="column">
                 <wp:posOffset>12700</wp:posOffset>
@@ -10749,7 +10917,7 @@
                               <w:szCs w:val="20"/>
                             </w:rPr>
                             <w:drawing>
-                              <wp:inline distT="0" distB="0" distL="0" distR="0" wp14:anchorId="6E5E0832" wp14:editId="286D56B5">
+                              <wp:inline distT="0" distB="0" distL="0" distR="0" wp14:anchorId="469277BE" wp14:editId="7C089D72">
                                 <wp:extent cx="1360800" cy="439200"/>
                                 <wp:effectExtent l="0" t="0" r="0" b="0"/>
                                 <wp:docPr id="45" name="Picture 45" title="Software University Foundation - logo">
@@ -10819,7 +10987,7 @@
         </mc:Choice>
         <mc:Fallback>
           <w:pict>
-            <v:shape w14:anchorId="0B7EE826" id="Text Box 4" o:spid="_x0000_s1029" type="#_x0000_t202" style="position:absolute;margin-left:1pt;margin-top:13.75pt;width:123.1pt;height:40.45pt;z-index:251659776;visibility:visible;mso-wrap-style:square;mso-width-percent:0;mso-height-percent:0;mso-wrap-distance-left:9pt;mso-wrap-distance-top:3.6pt;mso-wrap-distance-right:9pt;mso-wrap-distance-bottom:3.6pt;mso-position-horizontal:absolute;mso-position-horizontal-relative:text;mso-position-vertical:absolute;mso-position-vertical-relative:text;mso-width-percent:0;mso-height-percent:0;mso-width-relative:margin;mso-height-relative:margin;v-text-anchor:top" o:gfxdata="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" filled="f" stroked="f">
+            <v:shape w14:anchorId="7D710CFC" id="Text Box 4" o:spid="_x0000_s1029" type="#_x0000_t202" style="position:absolute;margin-left:1pt;margin-top:13.75pt;width:123.1pt;height:40.45pt;z-index:251659776;visibility:visible;mso-wrap-style:square;mso-width-percent:0;mso-height-percent:0;mso-wrap-distance-left:9pt;mso-wrap-distance-top:3.6pt;mso-wrap-distance-right:9pt;mso-wrap-distance-bottom:3.6pt;mso-position-horizontal:absolute;mso-position-horizontal-relative:text;mso-position-vertical:absolute;mso-position-vertical-relative:text;mso-width-percent:0;mso-height-percent:0;mso-width-relative:margin;mso-height-relative:margin;v-text-anchor:top" o:gfxdata="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" filled="f" stroked="f">
               <v:textbox inset=".5mm,.5mm,.5mm,.5mm">
                 <w:txbxContent>
                   <w:p>
@@ -10833,7 +11001,7 @@
                         <w:szCs w:val="20"/>
                       </w:rPr>
                       <w:drawing>
-                        <wp:inline distT="0" distB="0" distL="0" distR="0" wp14:anchorId="6E5E0832" wp14:editId="286D56B5">
+                        <wp:inline distT="0" distB="0" distL="0" distR="0" wp14:anchorId="469277BE" wp14:editId="7C089D72">
                           <wp:extent cx="1360800" cy="439200"/>
                           <wp:effectExtent l="0" t="0" r="0" b="0"/>
                           <wp:docPr id="45" name="Picture 45" title="Software University Foundation - logo">
@@ -11935,7 +12103,7 @@
       </w:pPr>
     </w:pPrDefault>
   </w:docDefaults>
-  <w:latentStyles w:defLockedState="0" w:defUIPriority="99" w:defSemiHidden="0" w:defUnhideWhenUsed="0" w:defQFormat="0" w:count="375">
+  <w:latentStyles w:defLockedState="0" w:defUIPriority="99" w:defSemiHidden="0" w:defUnhideWhenUsed="0" w:defQFormat="0" w:count="376">
     <w:lsdException w:name="Normal" w:uiPriority="0" w:qFormat="1"/>
     <w:lsdException w:name="heading 1" w:uiPriority="9" w:qFormat="1"/>
     <w:lsdException w:name="heading 2" w:semiHidden="1" w:uiPriority="9" w:unhideWhenUsed="1" w:qFormat="1"/>
@@ -12041,7 +12209,6 @@
     <w:lsdException w:name="HTML Sample" w:semiHidden="1" w:unhideWhenUsed="1"/>
     <w:lsdException w:name="HTML Typewriter" w:semiHidden="1" w:unhideWhenUsed="1"/>
     <w:lsdException w:name="HTML Variable" w:semiHidden="1" w:unhideWhenUsed="1"/>
-    <w:lsdException w:name="Normal Table" w:semiHidden="1" w:unhideWhenUsed="1"/>
     <w:lsdException w:name="annotation subject" w:semiHidden="1" w:unhideWhenUsed="1"/>
     <w:lsdException w:name="No List" w:semiHidden="1" w:unhideWhenUsed="1"/>
     <w:lsdException w:name="Outline List 1" w:semiHidden="1" w:unhideWhenUsed="1"/>
@@ -12088,10 +12255,8 @@
     <w:lsdException w:name="Table Subtle 2" w:semiHidden="1" w:unhideWhenUsed="1"/>
     <w:lsdException w:name="Table Web 1" w:semiHidden="1" w:unhideWhenUsed="1"/>
     <w:lsdException w:name="Table Web 2" w:semiHidden="1" w:unhideWhenUsed="1"/>
-    <w:lsdException w:name="Table Web 3" w:semiHidden="1" w:unhideWhenUsed="1"/>
     <w:lsdException w:name="Balloon Text" w:semiHidden="1" w:unhideWhenUsed="1"/>
     <w:lsdException w:name="Table Grid" w:uiPriority="59"/>
-    <w:lsdException w:name="Table Theme" w:semiHidden="1" w:unhideWhenUsed="1"/>
     <w:lsdException w:name="Placeholder Text" w:semiHidden="1"/>
     <w:lsdException w:name="No Spacing" w:uiPriority="1"/>
     <w:lsdException w:name="Light Shading" w:uiPriority="60"/>
@@ -12311,6 +12476,7 @@
     <w:lsdException w:name="Smart Hyperlink" w:semiHidden="1" w:unhideWhenUsed="1"/>
     <w:lsdException w:name="Hashtag" w:semiHidden="1" w:unhideWhenUsed="1"/>
     <w:lsdException w:name="Unresolved Mention" w:semiHidden="1" w:unhideWhenUsed="1"/>
+    <w:lsdException w:name="Smart Link" w:semiHidden="1" w:unhideWhenUsed="1"/>
   </w:latentStyles>
   <w:style w:type="paragraph" w:default="1" w:styleId="Normal">
     <w:name w:val="Normal"/>
@@ -13029,7 +13195,7 @@
 </file>
 
 <file path=customXml/itemProps1.xml><?xml version="1.0" encoding="utf-8"?>
-<ds:datastoreItem xmlns:ds="http://schemas.openxmlformats.org/officeDocument/2006/customXml" ds:itemID="{7B3E0D24-4E26-428C-AD98-84BBB7CEBD5A}">
+<ds:datastoreItem xmlns:ds="http://schemas.openxmlformats.org/officeDocument/2006/customXml" ds:itemID="{2A664F3D-DFEE-4E3E-97FD-038019707806}">
   <ds:schemaRefs>
     <ds:schemaRef ds:uri="http://schemas.openxmlformats.org/officeDocument/2006/bibliography"/>
   </ds:schemaRefs>

</xml_diff>